<commit_message>
Edits to May 2018 meetup songs
</commit_message>
<xml_diff>
--- a/files/How_Long__Charlie_Puth.docx
+++ b/files/How_Long__Charlie_Puth.docx
@@ -19,19 +19,8 @@
           <w:sz w:val="24"/>
           <w:szCs w:val="24"/>
         </w:rPr>
-        <w:t xml:space="preserve">How Long – Charlie </w:t>
-      </w:r>
-      <w:proofErr w:type="spellStart"/>
-      <w:r>
-        <w:rPr>
-          <w:rFonts w:ascii="Courier" w:hAnsi="Courier" w:cs="Menlo Regular"/>
-          <w:b/>
-          <w:sz w:val="24"/>
-          <w:szCs w:val="24"/>
-        </w:rPr>
-        <w:t>Puth</w:t>
-      </w:r>
-      <w:proofErr w:type="spellEnd"/>
+        <w:t>How Long – Charlie Puth</w:t>
+      </w:r>
     </w:p>
     <w:p>
       <w:pPr>
@@ -94,9 +83,60 @@
           <w:sz w:val="24"/>
           <w:szCs w:val="24"/>
         </w:rPr>
-        <w:t xml:space="preserve">F                 </w:t>
-      </w:r>
-      <w:proofErr w:type="spellStart"/>
+        <w:t>F                 Em</w:t>
+      </w:r>
+    </w:p>
+    <w:p>
+      <w:pPr>
+        <w:pStyle w:val="NoSpacing"/>
+        <w:rPr>
+          <w:rFonts w:ascii="Courier" w:hAnsi="Courier" w:cs="Menlo Regular"/>
+          <w:sz w:val="24"/>
+          <w:szCs w:val="24"/>
+        </w:rPr>
+      </w:pPr>
+      <w:r>
+        <w:rPr>
+          <w:rFonts w:ascii="Courier" w:hAnsi="Courier" w:cs="Menlo Regular"/>
+          <w:sz w:val="24"/>
+          <w:szCs w:val="24"/>
+        </w:rPr>
+        <w:t xml:space="preserve">  What else can I say, girl?</w:t>
+      </w:r>
+    </w:p>
+    <w:p>
+      <w:pPr>
+        <w:pStyle w:val="NoSpacing"/>
+        <w:rPr>
+          <w:rFonts w:ascii="Courier" w:hAnsi="Courier" w:cs="Menlo Regular"/>
+          <w:sz w:val="24"/>
+          <w:szCs w:val="24"/>
+        </w:rPr>
+      </w:pPr>
+      <w:r>
+        <w:rPr>
+          <w:rFonts w:ascii="Courier" w:hAnsi="Courier" w:cs="Menlo Regular"/>
+          <w:sz w:val="24"/>
+          <w:szCs w:val="24"/>
+        </w:rPr>
+        <w:t xml:space="preserve">Am                 </w:t>
+      </w:r>
+      <w:r>
+        <w:rPr>
+          <w:rFonts w:ascii="Courier" w:hAnsi="Courier" w:cs="Menlo Regular"/>
+          <w:sz w:val="24"/>
+          <w:szCs w:val="24"/>
+        </w:rPr>
+        <w:t xml:space="preserve">G               F     </w:t>
+      </w:r>
+      <w:r>
+        <w:rPr>
+          <w:rFonts w:ascii="Courier" w:hAnsi="Courier" w:cs="Menlo Regular"/>
+          <w:sz w:val="24"/>
+          <w:szCs w:val="24"/>
+        </w:rPr>
+        <w:t xml:space="preserve"> </w:t>
+      </w:r>
       <w:r>
         <w:rPr>
           <w:rFonts w:ascii="Courier" w:hAnsi="Courier" w:cs="Menlo Regular"/>
@@ -105,69 +145,6 @@
         </w:rPr>
         <w:t>Em</w:t>
       </w:r>
-      <w:proofErr w:type="spellEnd"/>
-    </w:p>
-    <w:p>
-      <w:pPr>
-        <w:pStyle w:val="NoSpacing"/>
-        <w:rPr>
-          <w:rFonts w:ascii="Courier" w:hAnsi="Courier" w:cs="Menlo Regular"/>
-          <w:sz w:val="24"/>
-          <w:szCs w:val="24"/>
-        </w:rPr>
-      </w:pPr>
-      <w:r>
-        <w:rPr>
-          <w:rFonts w:ascii="Courier" w:hAnsi="Courier" w:cs="Menlo Regular"/>
-          <w:sz w:val="24"/>
-          <w:szCs w:val="24"/>
-        </w:rPr>
-        <w:t xml:space="preserve">  What else can I say, girl?</w:t>
-      </w:r>
-    </w:p>
-    <w:p>
-      <w:pPr>
-        <w:pStyle w:val="NoSpacing"/>
-        <w:rPr>
-          <w:rFonts w:ascii="Courier" w:hAnsi="Courier" w:cs="Menlo Regular"/>
-          <w:sz w:val="24"/>
-          <w:szCs w:val="24"/>
-        </w:rPr>
-      </w:pPr>
-      <w:r>
-        <w:rPr>
-          <w:rFonts w:ascii="Courier" w:hAnsi="Courier" w:cs="Menlo Regular"/>
-          <w:sz w:val="24"/>
-          <w:szCs w:val="24"/>
-        </w:rPr>
-        <w:t xml:space="preserve">Am                 </w:t>
-      </w:r>
-      <w:r>
-        <w:rPr>
-          <w:rFonts w:ascii="Courier" w:hAnsi="Courier" w:cs="Menlo Regular"/>
-          <w:sz w:val="24"/>
-          <w:szCs w:val="24"/>
-        </w:rPr>
-        <w:t xml:space="preserve">G               F     </w:t>
-      </w:r>
-      <w:r>
-        <w:rPr>
-          <w:rFonts w:ascii="Courier" w:hAnsi="Courier" w:cs="Menlo Regular"/>
-          <w:sz w:val="24"/>
-          <w:szCs w:val="24"/>
-        </w:rPr>
-        <w:t xml:space="preserve"> </w:t>
-      </w:r>
-      <w:proofErr w:type="spellStart"/>
-      <w:r>
-        <w:rPr>
-          <w:rFonts w:ascii="Courier" w:hAnsi="Courier" w:cs="Menlo Regular"/>
-          <w:sz w:val="24"/>
-          <w:szCs w:val="24"/>
-        </w:rPr>
-        <w:t>Em</w:t>
-      </w:r>
-      <w:proofErr w:type="spellEnd"/>
     </w:p>
     <w:p>
       <w:pPr>
@@ -202,18 +179,8 @@
           <w:sz w:val="24"/>
           <w:szCs w:val="24"/>
         </w:rPr>
-        <w:t xml:space="preserve">Am            G           F                   </w:t>
-      </w:r>
-      <w:proofErr w:type="spellStart"/>
-      <w:r>
-        <w:rPr>
-          <w:rFonts w:ascii="Courier" w:hAnsi="Courier" w:cs="Menlo Regular"/>
-          <w:sz w:val="24"/>
-          <w:szCs w:val="24"/>
-        </w:rPr>
-        <w:t>Em</w:t>
-      </w:r>
-      <w:proofErr w:type="spellEnd"/>
+        <w:t>Am            G           F                   Em</w:t>
+      </w:r>
     </w:p>
     <w:p>
       <w:pPr>
@@ -256,18 +223,8 @@
           <w:sz w:val="24"/>
           <w:szCs w:val="24"/>
         </w:rPr>
-        <w:t xml:space="preserve">F       </w:t>
-      </w:r>
-      <w:proofErr w:type="spellStart"/>
-      <w:r>
-        <w:rPr>
-          <w:rFonts w:ascii="Courier" w:hAnsi="Courier" w:cs="Menlo Regular"/>
-          <w:sz w:val="24"/>
-          <w:szCs w:val="24"/>
-        </w:rPr>
-        <w:t>Em</w:t>
-      </w:r>
-      <w:proofErr w:type="spellEnd"/>
+        <w:t>F       Em</w:t>
+      </w:r>
     </w:p>
     <w:p>
       <w:pPr>
@@ -428,25 +385,13 @@
                                 <w:szCs w:val="24"/>
                               </w:rPr>
                             </w:pPr>
-                            <w:proofErr w:type="spellStart"/>
-                            <w:proofErr w:type="gramStart"/>
-                            <w:r>
-                              <w:rPr>
-                                <w:rFonts w:ascii="Courier" w:hAnsi="Courier" w:cs="Menlo Regular"/>
-                                <w:sz w:val="24"/>
-                                <w:szCs w:val="24"/>
-                              </w:rPr>
-                              <w:t>xA</w:t>
-                            </w:r>
-                            <w:proofErr w:type="spellEnd"/>
-                            <w:proofErr w:type="gramEnd"/>
-                            <w:r>
-                              <w:rPr>
-                                <w:rFonts w:ascii="Courier" w:hAnsi="Courier" w:cs="Menlo Regular"/>
-                                <w:sz w:val="24"/>
-                                <w:szCs w:val="24"/>
-                              </w:rPr>
-                              <w:t>|--------------------------</w:t>
+                            <w:r>
+                              <w:rPr>
+                                <w:rFonts w:ascii="Courier" w:hAnsi="Courier" w:cs="Menlo Regular"/>
+                                <w:sz w:val="24"/>
+                                <w:szCs w:val="24"/>
+                              </w:rPr>
+                              <w:t>xA|--------------------------</w:t>
                             </w:r>
                             <w:r>
                               <w:rPr>
@@ -474,25 +419,13 @@
                                 <w:szCs w:val="24"/>
                               </w:rPr>
                             </w:pPr>
-                            <w:proofErr w:type="spellStart"/>
-                            <w:proofErr w:type="gramStart"/>
-                            <w:r>
-                              <w:rPr>
-                                <w:rFonts w:ascii="Courier" w:hAnsi="Courier" w:cs="Menlo Regular"/>
-                                <w:sz w:val="24"/>
-                                <w:szCs w:val="24"/>
-                              </w:rPr>
-                              <w:t>xE</w:t>
-                            </w:r>
-                            <w:proofErr w:type="spellEnd"/>
-                            <w:proofErr w:type="gramEnd"/>
-                            <w:r>
-                              <w:rPr>
-                                <w:rFonts w:ascii="Courier" w:hAnsi="Courier" w:cs="Menlo Regular"/>
-                                <w:sz w:val="24"/>
-                                <w:szCs w:val="24"/>
-                              </w:rPr>
-                              <w:t>|--------------------------</w:t>
+                            <w:r>
+                              <w:rPr>
+                                <w:rFonts w:ascii="Courier" w:hAnsi="Courier" w:cs="Menlo Regular"/>
+                                <w:sz w:val="24"/>
+                                <w:szCs w:val="24"/>
+                              </w:rPr>
+                              <w:t>xE|--------------------------</w:t>
                             </w:r>
                             <w:r>
                               <w:rPr>
@@ -520,25 +453,13 @@
                                 <w:szCs w:val="24"/>
                               </w:rPr>
                             </w:pPr>
-                            <w:proofErr w:type="spellStart"/>
-                            <w:proofErr w:type="gramStart"/>
-                            <w:r>
-                              <w:rPr>
-                                <w:rFonts w:ascii="Courier" w:hAnsi="Courier" w:cs="Menlo Regular"/>
-                                <w:sz w:val="24"/>
-                                <w:szCs w:val="24"/>
-                              </w:rPr>
-                              <w:t>xC</w:t>
-                            </w:r>
-                            <w:proofErr w:type="spellEnd"/>
-                            <w:proofErr w:type="gramEnd"/>
-                            <w:r>
-                              <w:rPr>
-                                <w:rFonts w:ascii="Courier" w:hAnsi="Courier" w:cs="Menlo Regular"/>
-                                <w:sz w:val="24"/>
-                                <w:szCs w:val="24"/>
-                              </w:rPr>
-                              <w:t>|-------------</w:t>
+                            <w:r>
+                              <w:rPr>
+                                <w:rFonts w:ascii="Courier" w:hAnsi="Courier" w:cs="Menlo Regular"/>
+                                <w:sz w:val="24"/>
+                                <w:szCs w:val="24"/>
+                              </w:rPr>
+                              <w:t>xC|-------------</w:t>
                             </w:r>
                             <w:r>
                               <w:rPr>
@@ -582,25 +503,13 @@
                                 <w:szCs w:val="24"/>
                               </w:rPr>
                             </w:pPr>
-                            <w:proofErr w:type="spellStart"/>
-                            <w:proofErr w:type="gramStart"/>
-                            <w:r>
-                              <w:rPr>
-                                <w:rFonts w:ascii="Courier" w:hAnsi="Courier" w:cs="Menlo Regular"/>
-                                <w:sz w:val="24"/>
-                                <w:szCs w:val="24"/>
-                              </w:rPr>
-                              <w:t>xG</w:t>
-                            </w:r>
-                            <w:proofErr w:type="spellEnd"/>
-                            <w:proofErr w:type="gramEnd"/>
-                            <w:r>
-                              <w:rPr>
-                                <w:rFonts w:ascii="Courier" w:hAnsi="Courier" w:cs="Menlo Regular"/>
-                                <w:sz w:val="24"/>
-                                <w:szCs w:val="24"/>
-                              </w:rPr>
-                              <w:t>|-</w:t>
+                            <w:r>
+                              <w:rPr>
+                                <w:rFonts w:ascii="Courier" w:hAnsi="Courier" w:cs="Menlo Regular"/>
+                                <w:sz w:val="24"/>
+                                <w:szCs w:val="24"/>
+                              </w:rPr>
+                              <w:t>xG|-</w:t>
                             </w:r>
                             <w:r>
                               <w:rPr>
@@ -762,8 +671,6 @@
                                 <w:szCs w:val="24"/>
                               </w:rPr>
                             </w:pPr>
-                            <w:proofErr w:type="spellStart"/>
-                            <w:proofErr w:type="gramStart"/>
                             <w:r>
                               <w:rPr>
                                 <w:rFonts w:ascii="Courier" w:hAnsi="Courier" w:cs="Menlo Regular"/>
@@ -772,111 +679,13 @@
                               </w:rPr>
                               <w:t>xA</w:t>
                             </w:r>
-                            <w:proofErr w:type="spellEnd"/>
-                            <w:proofErr w:type="gramEnd"/>
-                            <w:r>
-                              <w:rPr>
-                                <w:rFonts w:ascii="Courier" w:hAnsi="Courier" w:cs="Menlo Regular"/>
-                                <w:sz w:val="24"/>
-                                <w:szCs w:val="24"/>
-                              </w:rPr>
-                              <w:t>|-</w:t>
-                            </w:r>
-                            <w:r>
-                              <w:rPr>
-                                <w:rFonts w:ascii="Courier" w:hAnsi="Courier" w:cs="Menlo Regular"/>
-                                <w:sz w:val="24"/>
-                                <w:szCs w:val="24"/>
-                              </w:rPr>
-                              <w:t>-</w:t>
-                            </w:r>
-                            <w:r>
-                              <w:rPr>
-                                <w:rFonts w:ascii="Courier" w:hAnsi="Courier" w:cs="Menlo Regular"/>
-                                <w:sz w:val="24"/>
-                                <w:szCs w:val="24"/>
-                              </w:rPr>
-                              <w:t>0-</w:t>
-                            </w:r>
-                            <w:r>
-                              <w:rPr>
-                                <w:rFonts w:ascii="Courier" w:hAnsi="Courier" w:cs="Menlo Regular"/>
-                                <w:sz w:val="24"/>
-                                <w:szCs w:val="24"/>
-                              </w:rPr>
-                              <w:t>---</w:t>
-                            </w:r>
-                            <w:r>
-                              <w:rPr>
-                                <w:rFonts w:ascii="Courier" w:hAnsi="Courier" w:cs="Menlo Regular"/>
-                                <w:sz w:val="24"/>
-                                <w:szCs w:val="24"/>
-                              </w:rPr>
-                              <w:t>0-</w:t>
-                            </w:r>
-                            <w:r>
-                              <w:rPr>
-                                <w:rFonts w:ascii="Courier" w:hAnsi="Courier" w:cs="Menlo Regular"/>
-                                <w:sz w:val="24"/>
-                                <w:szCs w:val="24"/>
-                              </w:rPr>
-                              <w:t>--</w:t>
-                            </w:r>
-                            <w:r>
-                              <w:rPr>
-                                <w:rFonts w:ascii="Courier" w:hAnsi="Courier" w:cs="Menlo Regular"/>
-                                <w:sz w:val="24"/>
-                                <w:szCs w:val="24"/>
-                              </w:rPr>
-                              <w:t>2-</w:t>
-                            </w:r>
-                            <w:r>
-                              <w:rPr>
-                                <w:rFonts w:ascii="Courier" w:hAnsi="Courier" w:cs="Menlo Regular"/>
-                                <w:sz w:val="24"/>
-                                <w:szCs w:val="24"/>
-                              </w:rPr>
-                              <w:t>---</w:t>
-                            </w:r>
-                            <w:r>
-                              <w:rPr>
-                                <w:rFonts w:ascii="Courier" w:hAnsi="Courier" w:cs="Menlo Regular"/>
-                                <w:sz w:val="24"/>
-                                <w:szCs w:val="24"/>
-                              </w:rPr>
-                              <w:t>2--</w:t>
-                            </w:r>
-                            <w:r>
-                              <w:rPr>
-                                <w:rFonts w:ascii="Courier" w:hAnsi="Courier" w:cs="Menlo Regular"/>
-                                <w:sz w:val="24"/>
-                                <w:szCs w:val="24"/>
-                              </w:rPr>
-                              <w:t>-</w:t>
-                            </w:r>
-                            <w:r>
-                              <w:rPr>
-                                <w:rFonts w:ascii="Courier" w:hAnsi="Courier" w:cs="Menlo Regular"/>
-                                <w:sz w:val="24"/>
-                                <w:szCs w:val="24"/>
-                              </w:rPr>
-                              <w:t>-3-2-</w:t>
-                            </w:r>
-                            <w:r>
-                              <w:rPr>
-                                <w:rFonts w:ascii="Courier" w:hAnsi="Courier" w:cs="Menlo Regular"/>
-                                <w:sz w:val="24"/>
-                                <w:szCs w:val="24"/>
-                              </w:rPr>
-                              <w:t>--</w:t>
-                            </w:r>
-                            <w:r>
-                              <w:rPr>
-                                <w:rFonts w:ascii="Courier" w:hAnsi="Courier" w:cs="Menlo Regular"/>
-                                <w:sz w:val="24"/>
-                                <w:szCs w:val="24"/>
-                              </w:rPr>
-                              <w:t>0</w:t>
+                            <w:r>
+                              <w:rPr>
+                                <w:rFonts w:ascii="Courier" w:hAnsi="Courier" w:cs="Menlo Regular"/>
+                                <w:sz w:val="24"/>
+                                <w:szCs w:val="24"/>
+                              </w:rPr>
+                              <w:t>|--0----0---2----2----3-2---0</w:t>
                             </w:r>
                             <w:r>
                               <w:rPr>
@@ -896,25 +705,13 @@
                                 <w:szCs w:val="24"/>
                               </w:rPr>
                             </w:pPr>
-                            <w:proofErr w:type="spellStart"/>
-                            <w:proofErr w:type="gramStart"/>
-                            <w:r>
-                              <w:rPr>
-                                <w:rFonts w:ascii="Courier" w:hAnsi="Courier" w:cs="Menlo Regular"/>
-                                <w:sz w:val="24"/>
-                                <w:szCs w:val="24"/>
-                              </w:rPr>
-                              <w:t>xE</w:t>
-                            </w:r>
-                            <w:proofErr w:type="spellEnd"/>
-                            <w:proofErr w:type="gramEnd"/>
-                            <w:r>
-                              <w:rPr>
-                                <w:rFonts w:ascii="Courier" w:hAnsi="Courier" w:cs="Menlo Regular"/>
-                                <w:sz w:val="24"/>
-                                <w:szCs w:val="24"/>
-                              </w:rPr>
-                              <w:t>|--------------------------</w:t>
+                            <w:r>
+                              <w:rPr>
+                                <w:rFonts w:ascii="Courier" w:hAnsi="Courier" w:cs="Menlo Regular"/>
+                                <w:sz w:val="24"/>
+                                <w:szCs w:val="24"/>
+                              </w:rPr>
+                              <w:t>xE|--------------------------</w:t>
                             </w:r>
                             <w:r>
                               <w:rPr>
@@ -942,25 +739,13 @@
                                 <w:szCs w:val="24"/>
                               </w:rPr>
                             </w:pPr>
-                            <w:proofErr w:type="spellStart"/>
-                            <w:proofErr w:type="gramStart"/>
-                            <w:r>
-                              <w:rPr>
-                                <w:rFonts w:ascii="Courier" w:hAnsi="Courier" w:cs="Menlo Regular"/>
-                                <w:sz w:val="24"/>
-                                <w:szCs w:val="24"/>
-                              </w:rPr>
-                              <w:t>xC</w:t>
-                            </w:r>
-                            <w:proofErr w:type="spellEnd"/>
-                            <w:proofErr w:type="gramEnd"/>
-                            <w:r>
-                              <w:rPr>
-                                <w:rFonts w:ascii="Courier" w:hAnsi="Courier" w:cs="Menlo Regular"/>
-                                <w:sz w:val="24"/>
-                                <w:szCs w:val="24"/>
-                              </w:rPr>
-                              <w:t>|-------------</w:t>
+                            <w:r>
+                              <w:rPr>
+                                <w:rFonts w:ascii="Courier" w:hAnsi="Courier" w:cs="Menlo Regular"/>
+                                <w:sz w:val="24"/>
+                                <w:szCs w:val="24"/>
+                              </w:rPr>
+                              <w:t>xC|-------------</w:t>
                             </w:r>
                             <w:r>
                               <w:rPr>
@@ -1004,25 +789,13 @@
                                 <w:szCs w:val="24"/>
                               </w:rPr>
                             </w:pPr>
-                            <w:proofErr w:type="spellStart"/>
-                            <w:proofErr w:type="gramStart"/>
-                            <w:r>
-                              <w:rPr>
-                                <w:rFonts w:ascii="Courier" w:hAnsi="Courier" w:cs="Menlo Regular"/>
-                                <w:sz w:val="24"/>
-                                <w:szCs w:val="24"/>
-                              </w:rPr>
-                              <w:t>xG</w:t>
-                            </w:r>
-                            <w:proofErr w:type="spellEnd"/>
-                            <w:proofErr w:type="gramEnd"/>
-                            <w:r>
-                              <w:rPr>
-                                <w:rFonts w:ascii="Courier" w:hAnsi="Courier" w:cs="Menlo Regular"/>
-                                <w:sz w:val="24"/>
-                                <w:szCs w:val="24"/>
-                              </w:rPr>
-                              <w:t>|</w:t>
+                            <w:r>
+                              <w:rPr>
+                                <w:rFonts w:ascii="Courier" w:hAnsi="Courier" w:cs="Menlo Regular"/>
+                                <w:sz w:val="24"/>
+                                <w:szCs w:val="24"/>
+                              </w:rPr>
+                              <w:t>xG|</w:t>
                             </w:r>
                             <w:r>
                               <w:rPr>
@@ -1899,9 +1672,298 @@
           <w:sz w:val="24"/>
           <w:szCs w:val="24"/>
         </w:rPr>
-        <w:t xml:space="preserve"> </w:t>
-      </w:r>
-      <w:proofErr w:type="spellStart"/>
+        <w:t xml:space="preserve"> Em</w:t>
+      </w:r>
+    </w:p>
+    <w:p>
+      <w:pPr>
+        <w:pStyle w:val="NoSpacing"/>
+        <w:rPr>
+          <w:rFonts w:ascii="Courier" w:hAnsi="Courier" w:cs="Menlo Regular"/>
+          <w:sz w:val="24"/>
+          <w:szCs w:val="24"/>
+        </w:rPr>
+      </w:pPr>
+      <w:r>
+        <w:rPr>
+          <w:rFonts w:ascii="Courier" w:hAnsi="Courier" w:cs="Menlo Regular"/>
+          <w:sz w:val="24"/>
+          <w:szCs w:val="24"/>
+        </w:rPr>
+        <w:t>Was it real or just for show?</w:t>
+      </w:r>
+      <w:r>
+        <w:rPr>
+          <w:rFonts w:ascii="Courier" w:hAnsi="Courier" w:cs="Menlo Regular"/>
+          <w:sz w:val="24"/>
+          <w:szCs w:val="24"/>
+        </w:rPr>
+        <w:t xml:space="preserve"> Yeah</w:t>
+      </w:r>
+    </w:p>
+    <w:p>
+      <w:pPr>
+        <w:pStyle w:val="NoSpacing"/>
+        <w:rPr>
+          <w:rFonts w:ascii="Courier" w:hAnsi="Courier" w:cs="Menlo Regular"/>
+          <w:sz w:val="24"/>
+          <w:szCs w:val="24"/>
+        </w:rPr>
+      </w:pPr>
+      <w:r>
+        <w:rPr>
+          <w:rFonts w:ascii="Courier" w:hAnsi="Courier" w:cs="Menlo Regular"/>
+          <w:sz w:val="24"/>
+          <w:szCs w:val="24"/>
+        </w:rPr>
+        <w:t xml:space="preserve">Am             </w:t>
+      </w:r>
+      <w:r>
+        <w:rPr>
+          <w:rFonts w:ascii="Courier" w:hAnsi="Courier" w:cs="Menlo Regular"/>
+          <w:sz w:val="24"/>
+          <w:szCs w:val="24"/>
+        </w:rPr>
+        <w:t>G         F</w:t>
+      </w:r>
+    </w:p>
+    <w:p>
+      <w:pPr>
+        <w:pStyle w:val="NoSpacing"/>
+        <w:rPr>
+          <w:rFonts w:ascii="Courier" w:hAnsi="Courier" w:cs="Menlo Regular"/>
+          <w:sz w:val="24"/>
+          <w:szCs w:val="24"/>
+        </w:rPr>
+      </w:pPr>
+      <w:r>
+        <w:rPr>
+          <w:rFonts w:ascii="Courier" w:hAnsi="Courier" w:cs="Menlo Regular"/>
+          <w:sz w:val="24"/>
+          <w:szCs w:val="24"/>
+        </w:rPr>
+        <w:t>She said, s</w:t>
+      </w:r>
+      <w:r>
+        <w:rPr>
+          <w:rFonts w:ascii="Courier" w:hAnsi="Courier" w:cs="Menlo Regular"/>
+          <w:sz w:val="24"/>
+          <w:szCs w:val="24"/>
+        </w:rPr>
+        <w:t>ave your apologies</w:t>
+      </w:r>
+    </w:p>
+    <w:p>
+      <w:pPr>
+        <w:pStyle w:val="NoSpacing"/>
+        <w:rPr>
+          <w:rFonts w:ascii="Courier" w:hAnsi="Courier" w:cs="Menlo Regular"/>
+          <w:sz w:val="24"/>
+          <w:szCs w:val="24"/>
+        </w:rPr>
+      </w:pPr>
+      <w:r>
+        <w:rPr>
+          <w:rFonts w:ascii="Courier" w:hAnsi="Courier" w:cs="Menlo Regular"/>
+          <w:sz w:val="24"/>
+          <w:szCs w:val="24"/>
+        </w:rPr>
+        <w:t xml:space="preserve">                  </w:t>
+      </w:r>
+      <w:r>
+        <w:rPr>
+          <w:rFonts w:ascii="Courier" w:hAnsi="Courier" w:cs="Menlo Regular"/>
+          <w:sz w:val="24"/>
+          <w:szCs w:val="24"/>
+        </w:rPr>
+        <w:t xml:space="preserve"> Em</w:t>
+      </w:r>
+    </w:p>
+    <w:p>
+      <w:pPr>
+        <w:pStyle w:val="NoSpacing"/>
+        <w:rPr>
+          <w:rFonts w:ascii="Courier" w:hAnsi="Courier" w:cs="Menlo Regular"/>
+          <w:sz w:val="24"/>
+          <w:szCs w:val="24"/>
+        </w:rPr>
+      </w:pPr>
+      <w:r>
+        <w:rPr>
+          <w:rFonts w:ascii="Courier" w:hAnsi="Courier" w:cs="Menlo Regular"/>
+          <w:sz w:val="24"/>
+          <w:szCs w:val="24"/>
+        </w:rPr>
+        <w:t>Baby, I just gotta know</w:t>
+      </w:r>
+    </w:p>
+    <w:p>
+      <w:pPr>
+        <w:pStyle w:val="NoSpacing"/>
+        <w:rPr>
+          <w:rFonts w:ascii="Courier" w:hAnsi="Courier" w:cs="Menlo Regular"/>
+          <w:sz w:val="24"/>
+          <w:szCs w:val="24"/>
+        </w:rPr>
+      </w:pPr>
+    </w:p>
+    <w:p>
+      <w:pPr>
+        <w:pStyle w:val="NoSpacing"/>
+        <w:rPr>
+          <w:rFonts w:ascii="Courier" w:hAnsi="Courier" w:cs="Menlo Regular"/>
+          <w:i/>
+          <w:sz w:val="24"/>
+          <w:szCs w:val="24"/>
+        </w:rPr>
+      </w:pPr>
+      <w:r>
+        <w:rPr>
+          <w:rFonts w:ascii="Courier" w:hAnsi="Courier" w:cs="Menlo Regular"/>
+          <w:i/>
+          <w:sz w:val="24"/>
+          <w:szCs w:val="24"/>
+        </w:rPr>
+        <w:t>[Chorus]</w:t>
+      </w:r>
+    </w:p>
+    <w:p>
+      <w:pPr>
+        <w:pStyle w:val="NoSpacing"/>
+        <w:rPr>
+          <w:rFonts w:ascii="Courier" w:hAnsi="Courier" w:cs="Menlo Regular"/>
+          <w:sz w:val="24"/>
+          <w:szCs w:val="24"/>
+        </w:rPr>
+      </w:pPr>
+      <w:r>
+        <w:rPr>
+          <w:rFonts w:ascii="Courier" w:hAnsi="Courier" w:cs="Menlo Regular"/>
+          <w:sz w:val="24"/>
+          <w:szCs w:val="24"/>
+        </w:rPr>
+        <w:t xml:space="preserve">    </w:t>
+      </w:r>
+      <w:r>
+        <w:rPr>
+          <w:rFonts w:ascii="Courier" w:hAnsi="Courier" w:cs="Menlo Regular"/>
+          <w:sz w:val="24"/>
+          <w:szCs w:val="24"/>
+        </w:rPr>
+        <w:t>Am       G         F     Em</w:t>
+      </w:r>
+    </w:p>
+    <w:p>
+      <w:pPr>
+        <w:pStyle w:val="NoSpacing"/>
+        <w:rPr>
+          <w:rFonts w:ascii="Courier" w:hAnsi="Courier" w:cs="Menlo Regular"/>
+          <w:sz w:val="24"/>
+          <w:szCs w:val="24"/>
+        </w:rPr>
+      </w:pPr>
+      <w:r>
+        <w:rPr>
+          <w:rFonts w:ascii="Courier" w:hAnsi="Courier" w:cs="Menlo Regular"/>
+          <w:sz w:val="24"/>
+          <w:szCs w:val="24"/>
+        </w:rPr>
+        <w:t>How long has this been going on?</w:t>
+      </w:r>
+    </w:p>
+    <w:p>
+      <w:pPr>
+        <w:pStyle w:val="NoSpacing"/>
+        <w:rPr>
+          <w:rFonts w:ascii="Courier" w:hAnsi="Courier" w:cs="Menlo Regular"/>
+          <w:sz w:val="24"/>
+          <w:szCs w:val="24"/>
+        </w:rPr>
+      </w:pPr>
+      <w:r>
+        <w:rPr>
+          <w:rFonts w:ascii="Courier" w:hAnsi="Courier" w:cs="Menlo Regular"/>
+          <w:sz w:val="24"/>
+          <w:szCs w:val="24"/>
+        </w:rPr>
+        <w:t xml:space="preserve">            </w:t>
+      </w:r>
+      <w:r>
+        <w:rPr>
+          <w:rFonts w:ascii="Courier" w:hAnsi="Courier" w:cs="Menlo Regular"/>
+          <w:sz w:val="24"/>
+          <w:szCs w:val="24"/>
+        </w:rPr>
+        <w:t xml:space="preserve">Am           </w:t>
+      </w:r>
+      <w:r>
+        <w:rPr>
+          <w:rFonts w:ascii="Courier" w:hAnsi="Courier" w:cs="Menlo Regular"/>
+          <w:sz w:val="24"/>
+          <w:szCs w:val="24"/>
+        </w:rPr>
+        <w:t xml:space="preserve">      </w:t>
+      </w:r>
+      <w:r>
+        <w:rPr>
+          <w:rFonts w:ascii="Courier" w:hAnsi="Courier" w:cs="Menlo Regular"/>
+          <w:sz w:val="24"/>
+          <w:szCs w:val="24"/>
+        </w:rPr>
+        <w:t>G</w:t>
+      </w:r>
+    </w:p>
+    <w:p>
+      <w:pPr>
+        <w:pStyle w:val="NoSpacing"/>
+        <w:rPr>
+          <w:rFonts w:ascii="Courier" w:hAnsi="Courier" w:cs="Menlo Regular"/>
+          <w:sz w:val="24"/>
+          <w:szCs w:val="24"/>
+        </w:rPr>
+      </w:pPr>
+      <w:r>
+        <w:rPr>
+          <w:rFonts w:ascii="Courier" w:hAnsi="Courier" w:cs="Menlo Regular"/>
+          <w:sz w:val="24"/>
+          <w:szCs w:val="24"/>
+        </w:rPr>
+        <w:t>You've been creeping 'round on me</w:t>
+      </w:r>
+    </w:p>
+    <w:p>
+      <w:pPr>
+        <w:pStyle w:val="NoSpacing"/>
+        <w:rPr>
+          <w:rFonts w:ascii="Courier" w:hAnsi="Courier" w:cs="Menlo Regular"/>
+          <w:sz w:val="24"/>
+          <w:szCs w:val="24"/>
+        </w:rPr>
+      </w:pPr>
+      <w:r>
+        <w:rPr>
+          <w:rFonts w:ascii="Courier" w:hAnsi="Courier" w:cs="Menlo Regular"/>
+          <w:sz w:val="24"/>
+          <w:szCs w:val="24"/>
+        </w:rPr>
+        <w:t xml:space="preserve">             </w:t>
+      </w:r>
+      <w:r>
+        <w:rPr>
+          <w:rFonts w:ascii="Courier" w:hAnsi="Courier" w:cs="Menlo Regular"/>
+          <w:sz w:val="24"/>
+          <w:szCs w:val="24"/>
+        </w:rPr>
+        <w:t xml:space="preserve">F        </w:t>
+      </w:r>
+      <w:r>
+        <w:rPr>
+          <w:rFonts w:ascii="Courier" w:hAnsi="Courier" w:cs="Menlo Regular"/>
+          <w:sz w:val="24"/>
+          <w:szCs w:val="24"/>
+        </w:rPr>
+        <w:t xml:space="preserve">    </w:t>
+      </w:r>
       <w:r>
         <w:rPr>
           <w:rFonts w:ascii="Courier" w:hAnsi="Courier" w:cs="Menlo Regular"/>
@@ -1910,112 +1972,58 @@
         </w:rPr>
         <w:t>Em</w:t>
       </w:r>
-      <w:proofErr w:type="spellEnd"/>
-    </w:p>
-    <w:p>
-      <w:pPr>
-        <w:pStyle w:val="NoSpacing"/>
-        <w:rPr>
-          <w:rFonts w:ascii="Courier" w:hAnsi="Courier" w:cs="Menlo Regular"/>
-          <w:sz w:val="24"/>
-          <w:szCs w:val="24"/>
-        </w:rPr>
-      </w:pPr>
-      <w:r>
-        <w:rPr>
-          <w:rFonts w:ascii="Courier" w:hAnsi="Courier" w:cs="Menlo Regular"/>
-          <w:sz w:val="24"/>
-          <w:szCs w:val="24"/>
-        </w:rPr>
-        <w:t>Was it real or just for show?</w:t>
-      </w:r>
-      <w:r>
-        <w:rPr>
-          <w:rFonts w:ascii="Courier" w:hAnsi="Courier" w:cs="Menlo Regular"/>
-          <w:sz w:val="24"/>
-          <w:szCs w:val="24"/>
-        </w:rPr>
-        <w:t xml:space="preserve"> Yeah</w:t>
-      </w:r>
-    </w:p>
-    <w:p>
-      <w:pPr>
-        <w:pStyle w:val="NoSpacing"/>
-        <w:rPr>
-          <w:rFonts w:ascii="Courier" w:hAnsi="Courier" w:cs="Menlo Regular"/>
-          <w:sz w:val="24"/>
-          <w:szCs w:val="24"/>
-        </w:rPr>
-      </w:pPr>
-      <w:r>
-        <w:rPr>
-          <w:rFonts w:ascii="Courier" w:hAnsi="Courier" w:cs="Menlo Regular"/>
-          <w:sz w:val="24"/>
-          <w:szCs w:val="24"/>
-        </w:rPr>
-        <w:t xml:space="preserve">Am             </w:t>
-      </w:r>
-      <w:r>
-        <w:rPr>
-          <w:rFonts w:ascii="Courier" w:hAnsi="Courier" w:cs="Menlo Regular"/>
-          <w:sz w:val="24"/>
-          <w:szCs w:val="24"/>
-        </w:rPr>
-        <w:t>G         F</w:t>
-      </w:r>
-    </w:p>
-    <w:p>
-      <w:pPr>
-        <w:pStyle w:val="NoSpacing"/>
-        <w:rPr>
-          <w:rFonts w:ascii="Courier" w:hAnsi="Courier" w:cs="Menlo Regular"/>
-          <w:sz w:val="24"/>
-          <w:szCs w:val="24"/>
-        </w:rPr>
-      </w:pPr>
-      <w:r>
-        <w:rPr>
-          <w:rFonts w:ascii="Courier" w:hAnsi="Courier" w:cs="Menlo Regular"/>
-          <w:sz w:val="24"/>
-          <w:szCs w:val="24"/>
-        </w:rPr>
-        <w:t>She said, s</w:t>
-      </w:r>
-      <w:r>
-        <w:rPr>
-          <w:rFonts w:ascii="Courier" w:hAnsi="Courier" w:cs="Menlo Regular"/>
-          <w:sz w:val="24"/>
-          <w:szCs w:val="24"/>
-        </w:rPr>
-        <w:t>ave your apologies</w:t>
-      </w:r>
-    </w:p>
-    <w:p>
-      <w:pPr>
-        <w:pStyle w:val="NoSpacing"/>
-        <w:rPr>
-          <w:rFonts w:ascii="Courier" w:hAnsi="Courier" w:cs="Menlo Regular"/>
-          <w:sz w:val="24"/>
-          <w:szCs w:val="24"/>
-        </w:rPr>
-      </w:pPr>
-      <w:r>
-        <w:rPr>
-          <w:rFonts w:ascii="Courier" w:hAnsi="Courier" w:cs="Menlo Regular"/>
-          <w:sz w:val="24"/>
-          <w:szCs w:val="24"/>
-        </w:rPr>
-        <w:t xml:space="preserve">                  </w:t>
-      </w:r>
-      <w:r>
-        <w:rPr>
-          <w:rFonts w:ascii="Courier" w:hAnsi="Courier" w:cs="Menlo Regular"/>
-          <w:sz w:val="24"/>
-          <w:szCs w:val="24"/>
-        </w:rPr>
-        <w:t xml:space="preserve"> </w:t>
-      </w:r>
-      <w:proofErr w:type="spellStart"/>
+    </w:p>
+    <w:p>
+      <w:pPr>
+        <w:pStyle w:val="NoSpacing"/>
+        <w:rPr>
+          <w:rFonts w:ascii="Courier" w:hAnsi="Courier" w:cs="Menlo Regular"/>
+          <w:sz w:val="24"/>
+          <w:szCs w:val="24"/>
+        </w:rPr>
+      </w:pPr>
+      <w:r>
+        <w:rPr>
+          <w:rFonts w:ascii="Courier" w:hAnsi="Courier" w:cs="Menlo Regular"/>
+          <w:sz w:val="24"/>
+          <w:szCs w:val="24"/>
+        </w:rPr>
+        <w:t>While you're calling me baby</w:t>
+      </w:r>
+    </w:p>
+    <w:p>
+      <w:pPr>
+        <w:pStyle w:val="NoSpacing"/>
+        <w:rPr>
+          <w:rFonts w:ascii="Courier" w:hAnsi="Courier" w:cs="Menlo Regular"/>
+          <w:sz w:val="24"/>
+          <w:szCs w:val="24"/>
+        </w:rPr>
+      </w:pPr>
+      <w:r>
+        <w:rPr>
+          <w:rFonts w:ascii="Courier" w:hAnsi="Courier" w:cs="Menlo Regular"/>
+          <w:sz w:val="24"/>
+          <w:szCs w:val="24"/>
+        </w:rPr>
+        <w:t xml:space="preserve">    </w:t>
+      </w:r>
+      <w:r>
+        <w:rPr>
+          <w:rFonts w:ascii="Courier" w:hAnsi="Courier" w:cs="Menlo Regular"/>
+          <w:sz w:val="24"/>
+          <w:szCs w:val="24"/>
+        </w:rPr>
+        <w:t xml:space="preserve">Am       G         F   </w:t>
+      </w:r>
+      <w:r>
+        <w:rPr>
+          <w:rFonts w:ascii="Courier" w:hAnsi="Courier" w:cs="Menlo Regular"/>
+          <w:sz w:val="24"/>
+          <w:szCs w:val="24"/>
+        </w:rPr>
+        <w:t xml:space="preserve">  </w:t>
+      </w:r>
       <w:r>
         <w:rPr>
           <w:rFonts w:ascii="Courier" w:hAnsi="Courier" w:cs="Menlo Regular"/>
@@ -2024,295 +2032,6 @@
         </w:rPr>
         <w:t>Em</w:t>
       </w:r>
-      <w:proofErr w:type="spellEnd"/>
-    </w:p>
-    <w:p>
-      <w:pPr>
-        <w:pStyle w:val="NoSpacing"/>
-        <w:rPr>
-          <w:rFonts w:ascii="Courier" w:hAnsi="Courier" w:cs="Menlo Regular"/>
-          <w:sz w:val="24"/>
-          <w:szCs w:val="24"/>
-        </w:rPr>
-      </w:pPr>
-      <w:r>
-        <w:rPr>
-          <w:rFonts w:ascii="Courier" w:hAnsi="Courier" w:cs="Menlo Regular"/>
-          <w:sz w:val="24"/>
-          <w:szCs w:val="24"/>
-        </w:rPr>
-        <w:t xml:space="preserve">Baby, I just </w:t>
-      </w:r>
-      <w:proofErr w:type="spellStart"/>
-      <w:proofErr w:type="gramStart"/>
-      <w:r>
-        <w:rPr>
-          <w:rFonts w:ascii="Courier" w:hAnsi="Courier" w:cs="Menlo Regular"/>
-          <w:sz w:val="24"/>
-          <w:szCs w:val="24"/>
-        </w:rPr>
-        <w:t>gotta</w:t>
-      </w:r>
-      <w:proofErr w:type="spellEnd"/>
-      <w:proofErr w:type="gramEnd"/>
-      <w:r>
-        <w:rPr>
-          <w:rFonts w:ascii="Courier" w:hAnsi="Courier" w:cs="Menlo Regular"/>
-          <w:sz w:val="24"/>
-          <w:szCs w:val="24"/>
-        </w:rPr>
-        <w:t xml:space="preserve"> know</w:t>
-      </w:r>
-    </w:p>
-    <w:p>
-      <w:pPr>
-        <w:pStyle w:val="NoSpacing"/>
-        <w:rPr>
-          <w:rFonts w:ascii="Courier" w:hAnsi="Courier" w:cs="Menlo Regular"/>
-          <w:sz w:val="24"/>
-          <w:szCs w:val="24"/>
-        </w:rPr>
-      </w:pPr>
-    </w:p>
-    <w:p>
-      <w:pPr>
-        <w:pStyle w:val="NoSpacing"/>
-        <w:rPr>
-          <w:rFonts w:ascii="Courier" w:hAnsi="Courier" w:cs="Menlo Regular"/>
-          <w:i/>
-          <w:sz w:val="24"/>
-          <w:szCs w:val="24"/>
-        </w:rPr>
-      </w:pPr>
-      <w:r>
-        <w:rPr>
-          <w:rFonts w:ascii="Courier" w:hAnsi="Courier" w:cs="Menlo Regular"/>
-          <w:i/>
-          <w:sz w:val="24"/>
-          <w:szCs w:val="24"/>
-        </w:rPr>
-        <w:t>[Chorus]</w:t>
-      </w:r>
-    </w:p>
-    <w:p>
-      <w:pPr>
-        <w:pStyle w:val="NoSpacing"/>
-        <w:rPr>
-          <w:rFonts w:ascii="Courier" w:hAnsi="Courier" w:cs="Menlo Regular"/>
-          <w:sz w:val="24"/>
-          <w:szCs w:val="24"/>
-        </w:rPr>
-      </w:pPr>
-      <w:r>
-        <w:rPr>
-          <w:rFonts w:ascii="Courier" w:hAnsi="Courier" w:cs="Menlo Regular"/>
-          <w:sz w:val="24"/>
-          <w:szCs w:val="24"/>
-        </w:rPr>
-        <w:t xml:space="preserve">    </w:t>
-      </w:r>
-      <w:r>
-        <w:rPr>
-          <w:rFonts w:ascii="Courier" w:hAnsi="Courier" w:cs="Menlo Regular"/>
-          <w:sz w:val="24"/>
-          <w:szCs w:val="24"/>
-        </w:rPr>
-        <w:t xml:space="preserve">Am       G         F     </w:t>
-      </w:r>
-      <w:proofErr w:type="spellStart"/>
-      <w:r>
-        <w:rPr>
-          <w:rFonts w:ascii="Courier" w:hAnsi="Courier" w:cs="Menlo Regular"/>
-          <w:sz w:val="24"/>
-          <w:szCs w:val="24"/>
-        </w:rPr>
-        <w:t>Em</w:t>
-      </w:r>
-      <w:proofErr w:type="spellEnd"/>
-    </w:p>
-    <w:p>
-      <w:pPr>
-        <w:pStyle w:val="NoSpacing"/>
-        <w:rPr>
-          <w:rFonts w:ascii="Courier" w:hAnsi="Courier" w:cs="Menlo Regular"/>
-          <w:sz w:val="24"/>
-          <w:szCs w:val="24"/>
-        </w:rPr>
-      </w:pPr>
-      <w:r>
-        <w:rPr>
-          <w:rFonts w:ascii="Courier" w:hAnsi="Courier" w:cs="Menlo Regular"/>
-          <w:sz w:val="24"/>
-          <w:szCs w:val="24"/>
-        </w:rPr>
-        <w:t>How long has this been going on?</w:t>
-      </w:r>
-    </w:p>
-    <w:p>
-      <w:pPr>
-        <w:pStyle w:val="NoSpacing"/>
-        <w:rPr>
-          <w:rFonts w:ascii="Courier" w:hAnsi="Courier" w:cs="Menlo Regular"/>
-          <w:sz w:val="24"/>
-          <w:szCs w:val="24"/>
-        </w:rPr>
-      </w:pPr>
-      <w:r>
-        <w:rPr>
-          <w:rFonts w:ascii="Courier" w:hAnsi="Courier" w:cs="Menlo Regular"/>
-          <w:sz w:val="24"/>
-          <w:szCs w:val="24"/>
-        </w:rPr>
-        <w:t xml:space="preserve">            </w:t>
-      </w:r>
-      <w:r>
-        <w:rPr>
-          <w:rFonts w:ascii="Courier" w:hAnsi="Courier" w:cs="Menlo Regular"/>
-          <w:sz w:val="24"/>
-          <w:szCs w:val="24"/>
-        </w:rPr>
-        <w:t xml:space="preserve">Am           </w:t>
-      </w:r>
-      <w:r>
-        <w:rPr>
-          <w:rFonts w:ascii="Courier" w:hAnsi="Courier" w:cs="Menlo Regular"/>
-          <w:sz w:val="24"/>
-          <w:szCs w:val="24"/>
-        </w:rPr>
-        <w:t xml:space="preserve">      </w:t>
-      </w:r>
-      <w:r>
-        <w:rPr>
-          <w:rFonts w:ascii="Courier" w:hAnsi="Courier" w:cs="Menlo Regular"/>
-          <w:sz w:val="24"/>
-          <w:szCs w:val="24"/>
-        </w:rPr>
-        <w:t>G</w:t>
-      </w:r>
-    </w:p>
-    <w:p>
-      <w:pPr>
-        <w:pStyle w:val="NoSpacing"/>
-        <w:rPr>
-          <w:rFonts w:ascii="Courier" w:hAnsi="Courier" w:cs="Menlo Regular"/>
-          <w:sz w:val="24"/>
-          <w:szCs w:val="24"/>
-        </w:rPr>
-      </w:pPr>
-      <w:r>
-        <w:rPr>
-          <w:rFonts w:ascii="Courier" w:hAnsi="Courier" w:cs="Menlo Regular"/>
-          <w:sz w:val="24"/>
-          <w:szCs w:val="24"/>
-        </w:rPr>
-        <w:t>You've been creeping 'round on me</w:t>
-      </w:r>
-    </w:p>
-    <w:p>
-      <w:pPr>
-        <w:pStyle w:val="NoSpacing"/>
-        <w:rPr>
-          <w:rFonts w:ascii="Courier" w:hAnsi="Courier" w:cs="Menlo Regular"/>
-          <w:sz w:val="24"/>
-          <w:szCs w:val="24"/>
-        </w:rPr>
-      </w:pPr>
-      <w:r>
-        <w:rPr>
-          <w:rFonts w:ascii="Courier" w:hAnsi="Courier" w:cs="Menlo Regular"/>
-          <w:sz w:val="24"/>
-          <w:szCs w:val="24"/>
-        </w:rPr>
-        <w:t xml:space="preserve">             </w:t>
-      </w:r>
-      <w:r>
-        <w:rPr>
-          <w:rFonts w:ascii="Courier" w:hAnsi="Courier" w:cs="Menlo Regular"/>
-          <w:sz w:val="24"/>
-          <w:szCs w:val="24"/>
-        </w:rPr>
-        <w:t xml:space="preserve">F        </w:t>
-      </w:r>
-      <w:r>
-        <w:rPr>
-          <w:rFonts w:ascii="Courier" w:hAnsi="Courier" w:cs="Menlo Regular"/>
-          <w:sz w:val="24"/>
-          <w:szCs w:val="24"/>
-        </w:rPr>
-        <w:t xml:space="preserve">    </w:t>
-      </w:r>
-      <w:proofErr w:type="spellStart"/>
-      <w:r>
-        <w:rPr>
-          <w:rFonts w:ascii="Courier" w:hAnsi="Courier" w:cs="Menlo Regular"/>
-          <w:sz w:val="24"/>
-          <w:szCs w:val="24"/>
-        </w:rPr>
-        <w:t>Em</w:t>
-      </w:r>
-      <w:proofErr w:type="spellEnd"/>
-    </w:p>
-    <w:p>
-      <w:pPr>
-        <w:pStyle w:val="NoSpacing"/>
-        <w:rPr>
-          <w:rFonts w:ascii="Courier" w:hAnsi="Courier" w:cs="Menlo Regular"/>
-          <w:sz w:val="24"/>
-          <w:szCs w:val="24"/>
-        </w:rPr>
-      </w:pPr>
-      <w:r>
-        <w:rPr>
-          <w:rFonts w:ascii="Courier" w:hAnsi="Courier" w:cs="Menlo Regular"/>
-          <w:sz w:val="24"/>
-          <w:szCs w:val="24"/>
-        </w:rPr>
-        <w:t>While you're calling me baby</w:t>
-      </w:r>
-    </w:p>
-    <w:p>
-      <w:pPr>
-        <w:pStyle w:val="NoSpacing"/>
-        <w:rPr>
-          <w:rFonts w:ascii="Courier" w:hAnsi="Courier" w:cs="Menlo Regular"/>
-          <w:sz w:val="24"/>
-          <w:szCs w:val="24"/>
-        </w:rPr>
-      </w:pPr>
-      <w:r>
-        <w:rPr>
-          <w:rFonts w:ascii="Courier" w:hAnsi="Courier" w:cs="Menlo Regular"/>
-          <w:sz w:val="24"/>
-          <w:szCs w:val="24"/>
-        </w:rPr>
-        <w:t xml:space="preserve">    </w:t>
-      </w:r>
-      <w:r>
-        <w:rPr>
-          <w:rFonts w:ascii="Courier" w:hAnsi="Courier" w:cs="Menlo Regular"/>
-          <w:sz w:val="24"/>
-          <w:szCs w:val="24"/>
-        </w:rPr>
-        <w:t xml:space="preserve">Am       G         F   </w:t>
-      </w:r>
-      <w:r>
-        <w:rPr>
-          <w:rFonts w:ascii="Courier" w:hAnsi="Courier" w:cs="Menlo Regular"/>
-          <w:sz w:val="24"/>
-          <w:szCs w:val="24"/>
-        </w:rPr>
-        <w:t xml:space="preserve">  </w:t>
-      </w:r>
-      <w:proofErr w:type="spellStart"/>
-      <w:r>
-        <w:rPr>
-          <w:rFonts w:ascii="Courier" w:hAnsi="Courier" w:cs="Menlo Regular"/>
-          <w:sz w:val="24"/>
-          <w:szCs w:val="24"/>
-        </w:rPr>
-        <w:t>Em</w:t>
-      </w:r>
-      <w:proofErr w:type="spellEnd"/>
     </w:p>
     <w:p>
       <w:pPr>
@@ -2469,25 +2188,7 @@
                                 <w:sz w:val="24"/>
                                 <w:szCs w:val="24"/>
                               </w:rPr>
-                              <w:t xml:space="preserve">   1   </w:t>
-                            </w:r>
-                            <w:proofErr w:type="gramStart"/>
-                            <w:r>
-                              <w:rPr>
-                                <w:rFonts w:ascii="Courier" w:hAnsi="Courier" w:cs="Menlo Regular"/>
-                                <w:sz w:val="24"/>
-                                <w:szCs w:val="24"/>
-                              </w:rPr>
-                              <w:t>+   2</w:t>
-                            </w:r>
-                            <w:proofErr w:type="gramEnd"/>
-                            <w:r>
-                              <w:rPr>
-                                <w:rFonts w:ascii="Courier" w:hAnsi="Courier" w:cs="Menlo Regular"/>
-                                <w:sz w:val="24"/>
-                                <w:szCs w:val="24"/>
-                              </w:rPr>
-                              <w:t xml:space="preserve">   +   3   +   4   +</w:t>
+                              <w:t xml:space="preserve">   1   +   2   +   3   +   4   +</w:t>
                             </w:r>
                           </w:p>
                           <w:p>
@@ -2526,19 +2227,8 @@
                                 <w:sz w:val="24"/>
                                 <w:szCs w:val="24"/>
                               </w:rPr>
-                              <w:t xml:space="preserve"> D           U       </w:t>
-                            </w:r>
-                            <w:proofErr w:type="spellStart"/>
-                            <w:r>
-                              <w:rPr>
-                                <w:rFonts w:ascii="Courier" w:hAnsi="Courier" w:cs="Menlo Regular"/>
-                                <w:b/>
-                                <w:sz w:val="24"/>
-                                <w:szCs w:val="24"/>
-                              </w:rPr>
-                              <w:t>U</w:t>
-                            </w:r>
-                            <w:proofErr w:type="spellEnd"/>
+                              <w:t xml:space="preserve"> D           U       U</w:t>
+                            </w:r>
                             <w:r>
                               <w:rPr>
                                 <w:rFonts w:ascii="Courier" w:hAnsi="Courier" w:cs="Menlo Regular"/>
@@ -2573,25 +2263,7 @@
                                 <w:sz w:val="24"/>
                                 <w:szCs w:val="24"/>
                               </w:rPr>
-                              <w:t xml:space="preserve">   1   </w:t>
-                            </w:r>
-                            <w:proofErr w:type="gramStart"/>
-                            <w:r>
-                              <w:rPr>
-                                <w:rFonts w:ascii="Courier" w:hAnsi="Courier" w:cs="Menlo Regular"/>
-                                <w:sz w:val="24"/>
-                                <w:szCs w:val="24"/>
-                              </w:rPr>
-                              <w:t>+   2</w:t>
-                            </w:r>
-                            <w:proofErr w:type="gramEnd"/>
-                            <w:r>
-                              <w:rPr>
-                                <w:rFonts w:ascii="Courier" w:hAnsi="Courier" w:cs="Menlo Regular"/>
-                                <w:sz w:val="24"/>
-                                <w:szCs w:val="24"/>
-                              </w:rPr>
-                              <w:t xml:space="preserve">   +   3   +   4   +</w:t>
+                              <w:t xml:space="preserve">   1   +   2   +   3   +   4   +</w:t>
                             </w:r>
                           </w:p>
                           <w:p>
@@ -2943,7 +2615,6 @@
         </w:rPr>
         <w:t xml:space="preserve">      </w:t>
       </w:r>
-      <w:proofErr w:type="spellStart"/>
       <w:r>
         <w:rPr>
           <w:rFonts w:ascii="Courier" w:hAnsi="Courier" w:cs="Menlo Regular"/>
@@ -2952,7 +2623,6 @@
         </w:rPr>
         <w:t>Em</w:t>
       </w:r>
-      <w:proofErr w:type="spellEnd"/>
     </w:p>
     <w:p>
       <w:pPr>
@@ -3003,65 +2673,42 @@
           <w:sz w:val="24"/>
           <w:szCs w:val="24"/>
         </w:rPr>
-        <w:t xml:space="preserve"> F   </w:t>
-      </w:r>
-      <w:proofErr w:type="spellStart"/>
-      <w:r>
-        <w:rPr>
-          <w:rFonts w:ascii="Courier" w:hAnsi="Courier" w:cs="Menlo Regular"/>
-          <w:sz w:val="24"/>
-          <w:szCs w:val="24"/>
-        </w:rPr>
-        <w:t>Em</w:t>
-      </w:r>
-      <w:proofErr w:type="spellEnd"/>
-      <w:r>
-        <w:rPr>
-          <w:rFonts w:ascii="Courier" w:hAnsi="Courier" w:cs="Menlo Regular"/>
-          <w:sz w:val="24"/>
-          <w:szCs w:val="24"/>
-        </w:rPr>
-        <w:t xml:space="preserve">    Am   G    F   </w:t>
-      </w:r>
-      <w:proofErr w:type="spellStart"/>
-      <w:r>
-        <w:rPr>
-          <w:rFonts w:ascii="Courier" w:hAnsi="Courier" w:cs="Menlo Regular"/>
-          <w:sz w:val="24"/>
-          <w:szCs w:val="24"/>
-        </w:rPr>
-        <w:t>Em</w:t>
-      </w:r>
-      <w:proofErr w:type="spellEnd"/>
-    </w:p>
-    <w:p>
-      <w:pPr>
-        <w:pStyle w:val="NoSpacing"/>
-        <w:rPr>
-          <w:rFonts w:ascii="Courier" w:hAnsi="Courier" w:cs="Menlo Regular"/>
-          <w:sz w:val="24"/>
-          <w:szCs w:val="24"/>
-        </w:rPr>
-      </w:pPr>
-      <w:proofErr w:type="spellStart"/>
-      <w:r>
-        <w:rPr>
-          <w:rFonts w:ascii="Courier" w:hAnsi="Courier" w:cs="Menlo Regular"/>
-          <w:sz w:val="24"/>
-          <w:szCs w:val="24"/>
-        </w:rPr>
-        <w:t>Oooo</w:t>
-      </w:r>
-      <w:proofErr w:type="spellEnd"/>
-      <w:r>
-        <w:rPr>
-          <w:rFonts w:ascii="Courier" w:hAnsi="Courier" w:cs="Menlo Regular"/>
-          <w:sz w:val="24"/>
-          <w:szCs w:val="24"/>
-        </w:rPr>
-        <w:t xml:space="preserve">      </w:t>
-      </w:r>
-      <w:proofErr w:type="spellStart"/>
+        <w:t xml:space="preserve"> F   Em</w:t>
+      </w:r>
+      <w:r>
+        <w:rPr>
+          <w:rFonts w:ascii="Courier" w:hAnsi="Courier" w:cs="Menlo Regular"/>
+          <w:sz w:val="24"/>
+          <w:szCs w:val="24"/>
+        </w:rPr>
+        <w:t xml:space="preserve">    Am   G    F   Em</w:t>
+      </w:r>
+    </w:p>
+    <w:p>
+      <w:pPr>
+        <w:pStyle w:val="NoSpacing"/>
+        <w:rPr>
+          <w:rFonts w:ascii="Courier" w:hAnsi="Courier" w:cs="Menlo Regular"/>
+          <w:sz w:val="24"/>
+          <w:szCs w:val="24"/>
+        </w:rPr>
+      </w:pPr>
+      <w:r>
+        <w:rPr>
+          <w:rFonts w:ascii="Courier" w:hAnsi="Courier" w:cs="Menlo Regular"/>
+          <w:sz w:val="24"/>
+          <w:szCs w:val="24"/>
+        </w:rPr>
+        <w:t>Oooo      o</w:t>
+      </w:r>
+      <w:r>
+        <w:rPr>
+          <w:rFonts w:ascii="Courier" w:hAnsi="Courier" w:cs="Menlo Regular"/>
+          <w:sz w:val="24"/>
+          <w:szCs w:val="24"/>
+        </w:rPr>
+        <w:t>oo-oo,   Oooo      o</w:t>
+      </w:r>
       <w:r>
         <w:rPr>
           <w:rFonts w:ascii="Courier" w:hAnsi="Courier" w:cs="Menlo Regular"/>
@@ -3076,60 +2723,6 @@
           <w:sz w:val="24"/>
           <w:szCs w:val="24"/>
         </w:rPr>
-        <w:t>oo-oo</w:t>
-      </w:r>
-      <w:proofErr w:type="spellEnd"/>
-      <w:proofErr w:type="gramStart"/>
-      <w:r>
-        <w:rPr>
-          <w:rFonts w:ascii="Courier" w:hAnsi="Courier" w:cs="Menlo Regular"/>
-          <w:sz w:val="24"/>
-          <w:szCs w:val="24"/>
-        </w:rPr>
-        <w:t xml:space="preserve">,   </w:t>
-      </w:r>
-      <w:proofErr w:type="spellStart"/>
-      <w:r>
-        <w:rPr>
-          <w:rFonts w:ascii="Courier" w:hAnsi="Courier" w:cs="Menlo Regular"/>
-          <w:sz w:val="24"/>
-          <w:szCs w:val="24"/>
-        </w:rPr>
-        <w:t>Oooo</w:t>
-      </w:r>
-      <w:proofErr w:type="spellEnd"/>
-      <w:proofErr w:type="gramEnd"/>
-      <w:r>
-        <w:rPr>
-          <w:rFonts w:ascii="Courier" w:hAnsi="Courier" w:cs="Menlo Regular"/>
-          <w:sz w:val="24"/>
-          <w:szCs w:val="24"/>
-        </w:rPr>
-        <w:t xml:space="preserve">      </w:t>
-      </w:r>
-      <w:proofErr w:type="spellStart"/>
-      <w:r>
-        <w:rPr>
-          <w:rFonts w:ascii="Courier" w:hAnsi="Courier" w:cs="Menlo Regular"/>
-          <w:sz w:val="24"/>
-          <w:szCs w:val="24"/>
-        </w:rPr>
-        <w:t>o</w:t>
-      </w:r>
-      <w:r>
-        <w:rPr>
-          <w:rFonts w:ascii="Courier" w:hAnsi="Courier" w:cs="Menlo Regular"/>
-          <w:sz w:val="24"/>
-          <w:szCs w:val="24"/>
-        </w:rPr>
-        <w:t>o</w:t>
-      </w:r>
-      <w:r>
-        <w:rPr>
-          <w:rFonts w:ascii="Courier" w:hAnsi="Courier" w:cs="Menlo Regular"/>
-          <w:sz w:val="24"/>
-          <w:szCs w:val="24"/>
-        </w:rPr>
         <w:t>o-</w:t>
       </w:r>
       <w:r>
@@ -3138,29 +2731,18 @@
           <w:sz w:val="24"/>
           <w:szCs w:val="24"/>
         </w:rPr>
-        <w:t>oo</w:t>
-      </w:r>
-      <w:proofErr w:type="spellEnd"/>
-      <w:r>
-        <w:rPr>
-          <w:rFonts w:ascii="Courier" w:hAnsi="Courier" w:cs="Menlo Regular"/>
-          <w:sz w:val="24"/>
-          <w:szCs w:val="24"/>
-        </w:rPr>
-        <w:t xml:space="preserve">    </w:t>
-      </w:r>
-    </w:p>
-    <w:p>
-      <w:pPr>
-        <w:pStyle w:val="NoSpacing"/>
-        <w:rPr>
-          <w:rFonts w:ascii="Courier" w:hAnsi="Courier" w:cs="Menlo Regular"/>
-          <w:sz w:val="24"/>
-          <w:szCs w:val="24"/>
-        </w:rPr>
-      </w:pPr>
-      <w:bookmarkStart w:id="0" w:name="_GoBack"/>
-      <w:bookmarkEnd w:id="0"/>
+        <w:t xml:space="preserve">oo    </w:t>
+      </w:r>
+    </w:p>
+    <w:p>
+      <w:pPr>
+        <w:pStyle w:val="NoSpacing"/>
+        <w:rPr>
+          <w:rFonts w:ascii="Courier" w:hAnsi="Courier" w:cs="Menlo Regular"/>
+          <w:sz w:val="24"/>
+          <w:szCs w:val="24"/>
+        </w:rPr>
+      </w:pPr>
     </w:p>
     <w:p>
       <w:pPr>
@@ -3548,7 +3130,7 @@
                                     </pic:cNvPicPr>
                                   </pic:nvPicPr>
                                   <pic:blipFill>
-                                    <a:blip r:embed="rId7">
+                                    <a:blip r:embed="rId11">
                                       <a:extLst>
                                         <a:ext uri="{28A0092B-C50C-407E-A947-70E740481C1C}">
                                           <a14:useLocalDpi xmlns:a14="http://schemas.microsoft.com/office/drawing/2010/main" val="0"/>
@@ -3601,7 +3183,7 @@
                                     </pic:cNvPicPr>
                                   </pic:nvPicPr>
                                   <pic:blipFill>
-                                    <a:blip r:embed="rId8">
+                                    <a:blip r:embed="rId12">
                                       <a:extLst>
                                         <a:ext uri="{28A0092B-C50C-407E-A947-70E740481C1C}">
                                           <a14:useLocalDpi xmlns:a14="http://schemas.microsoft.com/office/drawing/2010/main" val="0"/>
@@ -3659,7 +3241,7 @@
                                     </pic:cNvPicPr>
                                   </pic:nvPicPr>
                                   <pic:blipFill>
-                                    <a:blip r:embed="rId9">
+                                    <a:blip r:embed="rId13">
                                       <a:extLst>
                                         <a:ext uri="{28A0092B-C50C-407E-A947-70E740481C1C}">
                                           <a14:useLocalDpi xmlns:a14="http://schemas.microsoft.com/office/drawing/2010/main" val="0"/>
@@ -3712,7 +3294,7 @@
                                     </pic:cNvPicPr>
                                   </pic:nvPicPr>
                                   <pic:blipFill>
-                                    <a:blip r:embed="rId10">
+                                    <a:blip r:embed="rId14">
                                       <a:extLst>
                                         <a:ext uri="{28A0092B-C50C-407E-A947-70E740481C1C}">
                                           <a14:useLocalDpi xmlns:a14="http://schemas.microsoft.com/office/drawing/2010/main" val="0"/>
@@ -3762,9 +3344,60 @@
           <w:sz w:val="24"/>
           <w:szCs w:val="24"/>
         </w:rPr>
-        <w:t xml:space="preserve">F                  </w:t>
-      </w:r>
-      <w:proofErr w:type="spellStart"/>
+        <w:t>F                  Em</w:t>
+      </w:r>
+    </w:p>
+    <w:p>
+      <w:pPr>
+        <w:pStyle w:val="NoSpacing"/>
+        <w:rPr>
+          <w:rFonts w:ascii="Courier" w:hAnsi="Courier" w:cs="Menlo Regular"/>
+          <w:sz w:val="24"/>
+          <w:szCs w:val="24"/>
+        </w:rPr>
+      </w:pPr>
+      <w:r>
+        <w:rPr>
+          <w:rFonts w:ascii="Courier" w:hAnsi="Courier" w:cs="Menlo Regular"/>
+          <w:sz w:val="24"/>
+          <w:szCs w:val="24"/>
+        </w:rPr>
+        <w:t xml:space="preserve">  But you gotta believe me</w:t>
+      </w:r>
+    </w:p>
+    <w:p>
+      <w:pPr>
+        <w:pStyle w:val="NoSpacing"/>
+        <w:rPr>
+          <w:rFonts w:ascii="Courier" w:hAnsi="Courier" w:cs="Menlo Regular"/>
+          <w:sz w:val="24"/>
+          <w:szCs w:val="24"/>
+        </w:rPr>
+      </w:pPr>
+      <w:r>
+        <w:rPr>
+          <w:rFonts w:ascii="Courier" w:hAnsi="Courier" w:cs="Menlo Regular"/>
+          <w:sz w:val="24"/>
+          <w:szCs w:val="24"/>
+        </w:rPr>
+        <w:t xml:space="preserve">Am            </w:t>
+      </w:r>
+      <w:r>
+        <w:rPr>
+          <w:rFonts w:ascii="Courier" w:hAnsi="Courier" w:cs="Menlo Regular"/>
+          <w:sz w:val="24"/>
+          <w:szCs w:val="24"/>
+        </w:rPr>
+        <w:t xml:space="preserve">G             F    </w:t>
+      </w:r>
+      <w:r>
+        <w:rPr>
+          <w:rFonts w:ascii="Courier" w:hAnsi="Courier" w:cs="Menlo Regular"/>
+          <w:sz w:val="24"/>
+          <w:szCs w:val="24"/>
+        </w:rPr>
+        <w:t xml:space="preserve"> </w:t>
+      </w:r>
       <w:r>
         <w:rPr>
           <w:rFonts w:ascii="Courier" w:hAnsi="Courier" w:cs="Menlo Regular"/>
@@ -3773,89 +3406,6 @@
         </w:rPr>
         <w:t>Em</w:t>
       </w:r>
-      <w:proofErr w:type="spellEnd"/>
-    </w:p>
-    <w:p>
-      <w:pPr>
-        <w:pStyle w:val="NoSpacing"/>
-        <w:rPr>
-          <w:rFonts w:ascii="Courier" w:hAnsi="Courier" w:cs="Menlo Regular"/>
-          <w:sz w:val="24"/>
-          <w:szCs w:val="24"/>
-        </w:rPr>
-      </w:pPr>
-      <w:r>
-        <w:rPr>
-          <w:rFonts w:ascii="Courier" w:hAnsi="Courier" w:cs="Menlo Regular"/>
-          <w:sz w:val="24"/>
-          <w:szCs w:val="24"/>
-        </w:rPr>
-        <w:t xml:space="preserve">  But you </w:t>
-      </w:r>
-      <w:proofErr w:type="spellStart"/>
-      <w:proofErr w:type="gramStart"/>
-      <w:r>
-        <w:rPr>
-          <w:rFonts w:ascii="Courier" w:hAnsi="Courier" w:cs="Menlo Regular"/>
-          <w:sz w:val="24"/>
-          <w:szCs w:val="24"/>
-        </w:rPr>
-        <w:t>gotta</w:t>
-      </w:r>
-      <w:proofErr w:type="spellEnd"/>
-      <w:proofErr w:type="gramEnd"/>
-      <w:r>
-        <w:rPr>
-          <w:rFonts w:ascii="Courier" w:hAnsi="Courier" w:cs="Menlo Regular"/>
-          <w:sz w:val="24"/>
-          <w:szCs w:val="24"/>
-        </w:rPr>
-        <w:t xml:space="preserve"> believe me</w:t>
-      </w:r>
-    </w:p>
-    <w:p>
-      <w:pPr>
-        <w:pStyle w:val="NoSpacing"/>
-        <w:rPr>
-          <w:rFonts w:ascii="Courier" w:hAnsi="Courier" w:cs="Menlo Regular"/>
-          <w:sz w:val="24"/>
-          <w:szCs w:val="24"/>
-        </w:rPr>
-      </w:pPr>
-      <w:r>
-        <w:rPr>
-          <w:rFonts w:ascii="Courier" w:hAnsi="Courier" w:cs="Menlo Regular"/>
-          <w:sz w:val="24"/>
-          <w:szCs w:val="24"/>
-        </w:rPr>
-        <w:t xml:space="preserve">Am            </w:t>
-      </w:r>
-      <w:r>
-        <w:rPr>
-          <w:rFonts w:ascii="Courier" w:hAnsi="Courier" w:cs="Menlo Regular"/>
-          <w:sz w:val="24"/>
-          <w:szCs w:val="24"/>
-        </w:rPr>
-        <w:t xml:space="preserve">G             F    </w:t>
-      </w:r>
-      <w:r>
-        <w:rPr>
-          <w:rFonts w:ascii="Courier" w:hAnsi="Courier" w:cs="Menlo Regular"/>
-          <w:sz w:val="24"/>
-          <w:szCs w:val="24"/>
-        </w:rPr>
-        <w:t xml:space="preserve"> </w:t>
-      </w:r>
-      <w:proofErr w:type="spellStart"/>
-      <w:r>
-        <w:rPr>
-          <w:rFonts w:ascii="Courier" w:hAnsi="Courier" w:cs="Menlo Regular"/>
-          <w:sz w:val="24"/>
-          <w:szCs w:val="24"/>
-        </w:rPr>
-        <w:t>Em</w:t>
-      </w:r>
-      <w:proofErr w:type="spellEnd"/>
     </w:p>
     <w:p>
       <w:pPr>
@@ -3906,18 +3456,8 @@
           <w:sz w:val="24"/>
           <w:szCs w:val="24"/>
         </w:rPr>
-        <w:t xml:space="preserve"> </w:t>
-      </w:r>
-      <w:proofErr w:type="spellStart"/>
-      <w:r>
-        <w:rPr>
-          <w:rFonts w:ascii="Courier" w:hAnsi="Courier" w:cs="Menlo Regular"/>
-          <w:sz w:val="24"/>
-          <w:szCs w:val="24"/>
-        </w:rPr>
-        <w:t>Em</w:t>
-      </w:r>
-      <w:proofErr w:type="spellEnd"/>
+        <w:t xml:space="preserve"> Em</w:t>
+      </w:r>
     </w:p>
     <w:p>
       <w:pPr>
@@ -3960,55 +3500,25 @@
           <w:sz w:val="24"/>
           <w:szCs w:val="24"/>
         </w:rPr>
-        <w:t xml:space="preserve">F     </w:t>
-      </w:r>
-      <w:proofErr w:type="spellStart"/>
-      <w:r>
-        <w:rPr>
-          <w:rFonts w:ascii="Courier" w:hAnsi="Courier" w:cs="Menlo Regular"/>
-          <w:sz w:val="24"/>
-          <w:szCs w:val="24"/>
-        </w:rPr>
-        <w:t>Em</w:t>
-      </w:r>
-      <w:proofErr w:type="spellEnd"/>
-    </w:p>
-    <w:p>
-      <w:pPr>
-        <w:pStyle w:val="NoSpacing"/>
-        <w:rPr>
-          <w:rFonts w:ascii="Courier" w:hAnsi="Courier" w:cs="Menlo Regular"/>
-          <w:sz w:val="24"/>
-          <w:szCs w:val="24"/>
-        </w:rPr>
-      </w:pPr>
-      <w:r>
-        <w:rPr>
-          <w:rFonts w:ascii="Courier" w:hAnsi="Courier" w:cs="Menlo Regular"/>
-          <w:sz w:val="24"/>
-          <w:szCs w:val="24"/>
-        </w:rPr>
-        <w:t xml:space="preserve">You're the only one I </w:t>
-      </w:r>
-      <w:proofErr w:type="spellStart"/>
-      <w:proofErr w:type="gramStart"/>
-      <w:r>
-        <w:rPr>
-          <w:rFonts w:ascii="Courier" w:hAnsi="Courier" w:cs="Menlo Regular"/>
-          <w:sz w:val="24"/>
-          <w:szCs w:val="24"/>
-        </w:rPr>
-        <w:t>wanna</w:t>
-      </w:r>
-      <w:proofErr w:type="spellEnd"/>
-      <w:proofErr w:type="gramEnd"/>
-      <w:r>
-        <w:rPr>
-          <w:rFonts w:ascii="Courier" w:hAnsi="Courier" w:cs="Menlo Regular"/>
-          <w:sz w:val="24"/>
-          <w:szCs w:val="24"/>
-        </w:rPr>
-        <w:t xml:space="preserve"> love, ooh, yeah</w:t>
+        <w:t>F     Em</w:t>
+      </w:r>
+    </w:p>
+    <w:p>
+      <w:pPr>
+        <w:pStyle w:val="NoSpacing"/>
+        <w:rPr>
+          <w:rFonts w:ascii="Courier" w:hAnsi="Courier" w:cs="Menlo Regular"/>
+          <w:sz w:val="24"/>
+          <w:szCs w:val="24"/>
+        </w:rPr>
+      </w:pPr>
+      <w:r>
+        <w:rPr>
+          <w:rFonts w:ascii="Courier" w:hAnsi="Courier" w:cs="Menlo Regular"/>
+          <w:sz w:val="24"/>
+          <w:szCs w:val="24"/>
+        </w:rPr>
+        <w:t>You're the only one I wanna love, ooh, yeah</w:t>
       </w:r>
     </w:p>
     <w:p>
@@ -4085,15 +3595,8 @@
         </w:rPr>
         <w:t>]</w:t>
       </w:r>
-      <w:r>
-        <w:rPr>
-          <w:rFonts w:ascii="Courier" w:hAnsi="Courier" w:cs="Menlo Regular"/>
-          <w:i/>
-          <w:sz w:val="24"/>
-          <w:szCs w:val="24"/>
-        </w:rPr>
-        <w:t xml:space="preserve"> x2</w:t>
-      </w:r>
+      <w:bookmarkStart w:id="0" w:name="_GoBack"/>
+      <w:bookmarkEnd w:id="0"/>
     </w:p>
     <w:p>
       <w:pPr>
@@ -4106,12 +3609,12 @@
       </w:pPr>
     </w:p>
     <w:sectPr>
-      <w:headerReference w:type="even" r:id="rId11"/>
-      <w:headerReference w:type="default" r:id="rId12"/>
-      <w:footerReference w:type="even" r:id="rId13"/>
-      <w:footerReference w:type="default" r:id="rId14"/>
-      <w:headerReference w:type="first" r:id="rId15"/>
-      <w:footerReference w:type="first" r:id="rId16"/>
+      <w:headerReference w:type="even" r:id="rId15"/>
+      <w:headerReference w:type="default" r:id="rId16"/>
+      <w:footerReference w:type="even" r:id="rId17"/>
+      <w:footerReference w:type="default" r:id="rId18"/>
+      <w:headerReference w:type="first" r:id="rId19"/>
+      <w:footerReference w:type="first" r:id="rId20"/>
       <w:pgSz w:w="12240" w:h="15840"/>
       <w:pgMar w:top="720" w:right="720" w:bottom="720" w:left="720" w:header="720" w:footer="720" w:gutter="0"/>
       <w:cols w:space="720"/>
@@ -4166,7 +3669,6 @@
         <w:b/>
       </w:rPr>
     </w:pPr>
-    <w:proofErr w:type="gramStart"/>
     <w:r>
       <w:rPr>
         <w:rFonts w:ascii="Courier" w:hAnsi="Courier" w:cs="Menlo Regular"/>
@@ -4174,7 +3676,6 @@
       </w:rPr>
       <w:t>ameliaplaysukulele.com</w:t>
     </w:r>
-    <w:proofErr w:type="gramEnd"/>
     <w:r>
       <w:rPr>
         <w:rFonts w:ascii="Courier" w:hAnsi="Courier" w:cs="Menlo Regular"/>

</xml_diff>